<commit_message>
[deploy] expose pg to localhost
Signed-off-by: 明扬 <my@famer.me>
</commit_message>
<xml_diff>
--- a/src/main/resources/template1.docx
+++ b/src/main/resources/template1.docx
@@ -16,7 +16,7 @@
       </w:pPr>
       <w:r>
         <w:rPr>
-          <w:rFonts w:cs="宋体"/>
+          <w:rFonts w:cs="SimSun"/>
           <w:sz w:val="28"/>
           <w:szCs w:val="24"/>
         </w:rPr>
@@ -31,6 +31,71 @@
           <w:szCs w:val="24"/>
         </w:rPr>
       </w:pPr>
+      <w:r>
+        <w:rPr>
+          <w:noProof/>
+        </w:rPr>
+        <w:drawing>
+          <wp:anchor distT="0" distB="0" distL="114300" distR="114300" simplePos="0" relativeHeight="251658240" behindDoc="0" locked="0" layoutInCell="1" allowOverlap="0" wp14:anchorId="2D04BBCC" wp14:editId="29A551E2">
+            <wp:simplePos x="0" y="0"/>
+            <wp:positionH relativeFrom="column">
+              <wp:posOffset>70485</wp:posOffset>
+            </wp:positionH>
+            <wp:positionV relativeFrom="paragraph">
+              <wp:posOffset>75565</wp:posOffset>
+            </wp:positionV>
+            <wp:extent cx="1143000" cy="914400"/>
+            <wp:effectExtent l="0" t="0" r="0" b="0"/>
+            <wp:wrapSquare wrapText="bothSides"/>
+            <wp:docPr id="5" name="图片 94" descr="CMA图标"/>
+            <wp:cNvGraphicFramePr>
+              <a:graphicFrameLocks xmlns:a="http://schemas.openxmlformats.org/drawingml/2006/main" noChangeAspect="1"/>
+            </wp:cNvGraphicFramePr>
+            <a:graphic xmlns:a="http://schemas.openxmlformats.org/drawingml/2006/main">
+              <a:graphicData uri="http://schemas.openxmlformats.org/drawingml/2006/picture">
+                <pic:pic xmlns:pic="http://schemas.openxmlformats.org/drawingml/2006/picture">
+                  <pic:nvPicPr>
+                    <pic:cNvPr id="0" name="图片 94" descr="CMA图标"/>
+                    <pic:cNvPicPr>
+                      <a:picLocks noChangeAspect="1" noChangeArrowheads="1"/>
+                    </pic:cNvPicPr>
+                  </pic:nvPicPr>
+                  <pic:blipFill>
+                    <a:blip r:embed="rId8">
+                      <a:lum bright="100000"/>
+                      <a:extLst>
+                        <a:ext uri="{28A0092B-C50C-407E-A947-70E740481C1C}">
+                          <a14:useLocalDpi xmlns:a14="http://schemas.microsoft.com/office/drawing/2010/main" val="0"/>
+                        </a:ext>
+                      </a:extLst>
+                    </a:blip>
+                    <a:srcRect/>
+                    <a:stretch>
+                      <a:fillRect/>
+                    </a:stretch>
+                  </pic:blipFill>
+                  <pic:spPr bwMode="auto">
+                    <a:xfrm>
+                      <a:off x="0" y="0"/>
+                      <a:ext cx="1143000" cy="914400"/>
+                    </a:xfrm>
+                    <a:prstGeom prst="rect">
+                      <a:avLst/>
+                    </a:prstGeom>
+                    <a:noFill/>
+                  </pic:spPr>
+                </pic:pic>
+              </a:graphicData>
+            </a:graphic>
+            <wp14:sizeRelH relativeFrom="page">
+              <wp14:pctWidth>0</wp14:pctWidth>
+            </wp14:sizeRelH>
+            <wp14:sizeRelV relativeFrom="page">
+              <wp14:pctHeight>0</wp14:pctHeight>
+            </wp14:sizeRelV>
+          </wp:anchor>
+        </w:drawing>
+      </w:r>
     </w:p>
     <w:p>
       <w:pPr>
@@ -133,7 +198,7 @@
     </w:p>
     <w:tbl>
       <w:tblPr>
-        <w:tblStyle w:val="a5"/>
+        <w:tblStyle w:val="TableGrid"/>
         <w:tblW w:w="0" w:type="auto"/>
         <w:tblBorders>
           <w:top w:val="none" w:sz="0" w:space="0" w:color="auto"/>
@@ -169,7 +234,7 @@
             </w:pPr>
             <w:r>
               <w:rPr>
-                <w:rFonts w:cs="宋体" w:hint="eastAsia"/>
+                <w:rFonts w:cs="SimSun" w:hint="eastAsia"/>
                 <w:b/>
                 <w:bCs/>
                 <w:sz w:val="30"/>
@@ -179,7 +244,7 @@
             </w:r>
             <w:r>
               <w:rPr>
-                <w:rFonts w:cs="宋体" w:hint="eastAsia"/>
+                <w:rFonts w:cs="SimSun" w:hint="eastAsia"/>
                 <w:b/>
                 <w:bCs/>
                 <w:sz w:val="30"/>
@@ -208,7 +273,7 @@
             <w:sdt>
               <w:sdtPr>
                 <w:rPr>
-                  <w:rStyle w:val="20"/>
+                  <w:rStyle w:val="Heading2Char"/>
                   <w:rFonts w:hint="eastAsia"/>
                   <w:sz w:val="28"/>
                   <w:szCs w:val="28"/>
@@ -220,10 +285,15 @@
                   <w:docPart w:val="9DB37DD971EC2A4E9F1E9F8D5E2591E1"/>
                 </w:placeholder>
               </w:sdtPr>
+              <w:sdtEndPr>
+                <w:rPr>
+                  <w:rStyle w:val="Heading2Char"/>
+                </w:rPr>
+              </w:sdtEndPr>
               <w:sdtContent>
                 <w:r>
                   <w:rPr>
-                    <w:rFonts w:cs="宋体" w:hint="eastAsia"/>
+                    <w:rFonts w:cs="SimSun" w:hint="eastAsia"/>
                     <w:sz w:val="28"/>
                     <w:szCs w:val="28"/>
                   </w:rPr>
@@ -254,7 +324,7 @@
             </w:pPr>
             <w:r>
               <w:rPr>
-                <w:rFonts w:cs="宋体" w:hint="eastAsia"/>
+                <w:rFonts w:cs="SimSun" w:hint="eastAsia"/>
                 <w:b/>
                 <w:bCs/>
                 <w:sz w:val="30"/>
@@ -264,7 +334,7 @@
             </w:r>
             <w:r>
               <w:rPr>
-                <w:rFonts w:cs="宋体" w:hint="eastAsia"/>
+                <w:rFonts w:cs="SimSun" w:hint="eastAsia"/>
                 <w:b/>
                 <w:bCs/>
                 <w:sz w:val="30"/>
@@ -293,7 +363,7 @@
             <w:sdt>
               <w:sdtPr>
                 <w:rPr>
-                  <w:rFonts w:cs="宋体" w:hint="eastAsia"/>
+                  <w:rFonts w:cs="SimSun" w:hint="eastAsia"/>
                   <w:b/>
                   <w:bCs/>
                   <w:sz w:val="30"/>
@@ -315,7 +385,7 @@
               <w:sdtContent>
                 <w:r>
                   <w:rPr>
-                    <w:rFonts w:cs="宋体" w:hint="eastAsia"/>
+                    <w:rFonts w:cs="SimSun" w:hint="eastAsia"/>
                     <w:sz w:val="30"/>
                     <w:szCs w:val="30"/>
                   </w:rPr>
@@ -323,7 +393,7 @@
                 </w:r>
                 <w:r>
                   <w:rPr>
-                    <w:rFonts w:cs="宋体" w:hint="eastAsia"/>
+                    <w:rFonts w:cs="SimSun" w:hint="eastAsia"/>
                     <w:sz w:val="30"/>
                     <w:szCs w:val="30"/>
                   </w:rPr>
@@ -331,7 +401,7 @@
                 </w:r>
                 <w:r>
                   <w:rPr>
-                    <w:rFonts w:cs="宋体" w:hint="eastAsia"/>
+                    <w:rFonts w:cs="SimSun" w:hint="eastAsia"/>
                     <w:sz w:val="30"/>
                     <w:szCs w:val="30"/>
                   </w:rPr>
@@ -339,7 +409,7 @@
                 </w:r>
                 <w:r>
                   <w:rPr>
-                    <w:rFonts w:cs="宋体" w:hint="eastAsia"/>
+                    <w:rFonts w:cs="SimSun" w:hint="eastAsia"/>
                     <w:sz w:val="30"/>
                     <w:szCs w:val="30"/>
                   </w:rPr>
@@ -347,7 +417,7 @@
                 </w:r>
                 <w:r>
                   <w:rPr>
-                    <w:rFonts w:cs="宋体" w:hint="eastAsia"/>
+                    <w:rFonts w:cs="SimSun" w:hint="eastAsia"/>
                     <w:sz w:val="30"/>
                     <w:szCs w:val="30"/>
                   </w:rPr>
@@ -378,7 +448,7 @@
             </w:pPr>
             <w:r>
               <w:rPr>
-                <w:rFonts w:cs="宋体" w:hint="eastAsia"/>
+                <w:rFonts w:cs="SimSun" w:hint="eastAsia"/>
                 <w:b/>
                 <w:bCs/>
                 <w:sz w:val="30"/>
@@ -388,7 +458,7 @@
             </w:r>
             <w:r>
               <w:rPr>
-                <w:rFonts w:cs="宋体" w:hint="eastAsia"/>
+                <w:rFonts w:cs="SimSun" w:hint="eastAsia"/>
                 <w:b/>
                 <w:bCs/>
                 <w:sz w:val="30"/>
@@ -417,7 +487,7 @@
             <w:sdt>
               <w:sdtPr>
                 <w:rPr>
-                  <w:rFonts w:cs="宋体" w:hint="eastAsia"/>
+                  <w:rFonts w:cs="SimSun" w:hint="eastAsia"/>
                   <w:b/>
                   <w:bCs/>
                   <w:sz w:val="30"/>
@@ -439,7 +509,7 @@
               <w:sdtContent>
                 <w:r>
                   <w:rPr>
-                    <w:rFonts w:cs="宋体" w:hint="eastAsia"/>
+                    <w:rFonts w:cs="SimSun" w:hint="eastAsia"/>
                     <w:sz w:val="30"/>
                     <w:szCs w:val="30"/>
                   </w:rPr>
@@ -546,7 +616,7 @@
             </w:pPr>
             <w:r>
               <w:rPr>
-                <w:rFonts w:cs="宋体" w:hint="eastAsia"/>
+                <w:rFonts w:cs="SimSun" w:hint="eastAsia"/>
                 <w:b/>
                 <w:bCs/>
                 <w:sz w:val="24"/>
@@ -570,7 +640,7 @@
           <w:sdt>
             <w:sdtPr>
               <w:rPr>
-                <w:rFonts w:hAnsi="宋体" w:hint="eastAsia"/>
+                <w:rFonts w:hAnsi="SimSun" w:hint="eastAsia"/>
               </w:rPr>
               <w:alias w:val="委托单位"/>
               <w:tag w:val="requester"/>
@@ -579,6 +649,7 @@
                 <w:docPart w:val="DefaultPlaceholder_-1854013440"/>
               </w:placeholder>
             </w:sdtPr>
+            <w:sdtEndPr/>
             <w:sdtContent>
               <w:p>
                 <w:pPr>
@@ -592,7 +663,7 @@
                 </w:pPr>
                 <w:r>
                   <w:rPr>
-                    <w:rFonts w:hAnsi="宋体" w:hint="eastAsia"/>
+                    <w:rFonts w:hAnsi="SimSun" w:hint="eastAsia"/>
                   </w:rPr>
                   <w:t>上海市黄浦区外滩街道社区卫生服务中心</w:t>
                 </w:r>
@@ -624,7 +695,7 @@
             </w:pPr>
             <w:r>
               <w:rPr>
-                <w:rFonts w:cs="宋体" w:hint="eastAsia"/>
+                <w:rFonts w:cs="SimSun" w:hint="eastAsia"/>
                 <w:b/>
                 <w:bCs/>
                 <w:sz w:val="24"/>
@@ -648,7 +719,7 @@
           <w:sdt>
             <w:sdtPr>
               <w:rPr>
-                <w:rFonts w:hAnsi="宋体" w:hint="eastAsia"/>
+                <w:rFonts w:hAnsi="SimSun" w:hint="eastAsia"/>
               </w:rPr>
               <w:alias w:val="检测地址"/>
               <w:tag w:val="address"/>
@@ -657,6 +728,7 @@
                 <w:docPart w:val="DefaultPlaceholder_-1854013440"/>
               </w:placeholder>
             </w:sdtPr>
+            <w:sdtEndPr/>
             <w:sdtContent>
               <w:p>
                 <w:pPr>
@@ -665,25 +737,25 @@
                 </w:pPr>
                 <w:r>
                   <w:rPr>
-                    <w:rFonts w:hAnsi="宋体" w:hint="eastAsia"/>
+                    <w:rFonts w:hAnsi="SimSun" w:hint="eastAsia"/>
                   </w:rPr>
                   <w:t>宁波</w:t>
                 </w:r>
                 <w:r>
                   <w:rPr>
-                    <w:rFonts w:hAnsi="宋体" w:hint="eastAsia"/>
+                    <w:rFonts w:hAnsi="SimSun" w:hint="eastAsia"/>
                   </w:rPr>
                   <w:t>路</w:t>
                 </w:r>
                 <w:r>
                   <w:rPr>
-                    <w:rFonts w:hAnsi="宋体"/>
+                    <w:rFonts w:hAnsi="SimSun"/>
                   </w:rPr>
                   <w:t>321</w:t>
                 </w:r>
                 <w:r>
                   <w:rPr>
-                    <w:rFonts w:hAnsi="宋体" w:hint="eastAsia"/>
+                    <w:rFonts w:hAnsi="SimSun" w:hint="eastAsia"/>
                   </w:rPr>
                   <w:t>号</w:t>
                 </w:r>
@@ -717,7 +789,7 @@
             </w:pPr>
             <w:r>
               <w:rPr>
-                <w:rFonts w:cs="宋体" w:hint="eastAsia"/>
+                <w:rFonts w:cs="SimSun" w:hint="eastAsia"/>
                 <w:b/>
                 <w:bCs/>
                 <w:sz w:val="24"/>
@@ -741,7 +813,7 @@
           <w:sdt>
             <w:sdtPr>
               <w:rPr>
-                <w:rFonts w:hAnsi="宋体" w:hint="eastAsia"/>
+                <w:rFonts w:hAnsi="SimSun" w:hint="eastAsia"/>
               </w:rPr>
               <w:alias w:val="设备名称"/>
               <w:tag w:val="name"/>
@@ -750,42 +822,43 @@
                 <w:docPart w:val="DefaultPlaceholder_-1854013440"/>
               </w:placeholder>
             </w:sdtPr>
+            <w:sdtEndPr/>
             <w:sdtContent>
               <w:p>
                 <w:pPr>
                   <w:adjustRightInd w:val="0"/>
                   <w:snapToGrid w:val="0"/>
                   <w:rPr>
-                    <w:rFonts w:hAnsi="宋体"/>
+                    <w:rFonts w:hAnsi="SimSun"/>
                   </w:rPr>
                 </w:pPr>
                 <w:r>
                   <w:rPr>
-                    <w:rFonts w:hAnsi="宋体" w:hint="eastAsia"/>
+                    <w:rFonts w:hAnsi="SimSun" w:hint="eastAsia"/>
                   </w:rPr>
                   <w:t>X</w:t>
                 </w:r>
                 <w:r>
                   <w:rPr>
-                    <w:rFonts w:hAnsi="宋体" w:hint="eastAsia"/>
+                    <w:rFonts w:hAnsi="SimSun" w:hint="eastAsia"/>
                   </w:rPr>
                   <w:t>射线</w:t>
                 </w:r>
                 <w:r>
                   <w:rPr>
-                    <w:rFonts w:hAnsi="宋体" w:hint="eastAsia"/>
+                    <w:rFonts w:hAnsi="SimSun" w:hint="eastAsia"/>
                   </w:rPr>
                   <w:t>D</w:t>
                 </w:r>
                 <w:r>
                   <w:rPr>
-                    <w:rFonts w:hAnsi="宋体"/>
+                    <w:rFonts w:hAnsi="SimSun"/>
                   </w:rPr>
                   <w:t>R</w:t>
                 </w:r>
                 <w:r>
                   <w:rPr>
-                    <w:rFonts w:hAnsi="宋体" w:hint="eastAsia"/>
+                    <w:rFonts w:hAnsi="SimSun" w:hint="eastAsia"/>
                   </w:rPr>
                   <w:t>机</w:t>
                 </w:r>
@@ -817,7 +890,7 @@
             </w:pPr>
             <w:r>
               <w:rPr>
-                <w:rFonts w:cs="宋体" w:hint="eastAsia"/>
+                <w:rFonts w:cs="SimSun" w:hint="eastAsia"/>
                 <w:b/>
                 <w:bCs/>
                 <w:sz w:val="24"/>
@@ -847,6 +920,7 @@
                 <w:docPart w:val="DefaultPlaceholder_-1854013440"/>
               </w:placeholder>
             </w:sdtPr>
+            <w:sdtEndPr/>
             <w:sdtContent>
               <w:p>
                 <w:pPr>
@@ -895,7 +969,7 @@
             </w:pPr>
             <w:r>
               <w:rPr>
-                <w:rFonts w:cs="宋体" w:hint="eastAsia"/>
+                <w:rFonts w:cs="SimSun" w:hint="eastAsia"/>
                 <w:b/>
                 <w:bCs/>
                 <w:sz w:val="24"/>
@@ -973,7 +1047,7 @@
             </w:pPr>
             <w:r>
               <w:rPr>
-                <w:rFonts w:cs="宋体" w:hint="eastAsia"/>
+                <w:rFonts w:cs="SimSun" w:hint="eastAsia"/>
                 <w:b/>
                 <w:bCs/>
                 <w:sz w:val="24"/>
@@ -1003,6 +1077,7 @@
                 <w:docPart w:val="DefaultPlaceholder_-1854013440"/>
               </w:placeholder>
             </w:sdtPr>
+            <w:sdtEndPr/>
             <w:sdtContent>
               <w:p>
                 <w:pPr>
@@ -1045,7 +1120,7 @@
             </w:pPr>
             <w:r>
               <w:rPr>
-                <w:rFonts w:cs="宋体" w:hint="eastAsia"/>
+                <w:rFonts w:cs="SimSun" w:hint="eastAsia"/>
                 <w:b/>
                 <w:bCs/>
                 <w:sz w:val="24"/>
@@ -1069,7 +1144,7 @@
           <w:sdt>
             <w:sdtPr>
               <w:rPr>
-                <w:rFonts w:ascii="宋体" w:hAnsi="宋体" w:hint="eastAsia"/>
+                <w:rFonts w:ascii="SimSun" w:hAnsi="SimSun" w:hint="eastAsia"/>
               </w:rPr>
               <w:alias w:val="制造厂商"/>
               <w:tag w:val="vendor"/>
@@ -1078,36 +1153,37 @@
                 <w:docPart w:val="DefaultPlaceholder_-1854013440"/>
               </w:placeholder>
             </w:sdtPr>
+            <w:sdtEndPr/>
             <w:sdtContent>
               <w:p>
                 <w:pPr>
                   <w:adjustRightInd w:val="0"/>
                   <w:snapToGrid w:val="0"/>
                   <w:rPr>
-                    <w:rFonts w:hAnsi="宋体"/>
+                    <w:rFonts w:hAnsi="SimSun"/>
                   </w:rPr>
                 </w:pPr>
                 <w:r>
                   <w:rPr>
-                    <w:rFonts w:ascii="宋体" w:hAnsi="宋体" w:hint="eastAsia"/>
+                    <w:rFonts w:ascii="SimSun" w:hAnsi="SimSun" w:hint="eastAsia"/>
                   </w:rPr>
                   <w:t>锐珂（上海）</w:t>
                 </w:r>
                 <w:r>
                   <w:rPr>
-                    <w:rFonts w:ascii="宋体" w:hAnsi="宋体" w:hint="eastAsia"/>
+                    <w:rFonts w:ascii="SimSun" w:hAnsi="SimSun" w:hint="eastAsia"/>
                   </w:rPr>
                   <w:t>医疗器</w:t>
                 </w:r>
                 <w:r>
                   <w:rPr>
-                    <w:rFonts w:ascii="宋体" w:hAnsi="宋体" w:hint="eastAsia"/>
+                    <w:rFonts w:ascii="SimSun" w:hAnsi="SimSun" w:hint="eastAsia"/>
                   </w:rPr>
                   <w:t>材</w:t>
                 </w:r>
                 <w:r>
                   <w:rPr>
-                    <w:rFonts w:ascii="宋体" w:hAnsi="宋体" w:hint="eastAsia"/>
+                    <w:rFonts w:ascii="SimSun" w:hAnsi="SimSun" w:hint="eastAsia"/>
                   </w:rPr>
                   <w:t>有限公司</w:t>
                 </w:r>
@@ -1139,7 +1215,7 @@
             </w:pPr>
             <w:r>
               <w:rPr>
-                <w:rFonts w:cs="宋体" w:hint="eastAsia"/>
+                <w:rFonts w:cs="SimSun" w:hint="eastAsia"/>
                 <w:b/>
                 <w:bCs/>
                 <w:sz w:val="24"/>
@@ -1172,6 +1248,7 @@
                 <w:docPart w:val="DefaultPlaceholder_-1854013440"/>
               </w:placeholder>
             </w:sdtPr>
+            <w:sdtEndPr/>
             <w:sdtContent>
               <w:p>
                 <w:pPr>
@@ -1220,7 +1297,7 @@
             </w:pPr>
             <w:r>
               <w:rPr>
-                <w:rFonts w:cs="宋体" w:hint="eastAsia"/>
+                <w:rFonts w:cs="SimSun" w:hint="eastAsia"/>
                 <w:b/>
                 <w:bCs/>
                 <w:sz w:val="24"/>
@@ -1262,7 +1339,7 @@
                   <w:adjustRightInd w:val="0"/>
                   <w:snapToGrid w:val="0"/>
                   <w:rPr>
-                    <w:rFonts w:hAnsi="宋体"/>
+                    <w:rFonts w:hAnsi="SimSun"/>
                   </w:rPr>
                 </w:pPr>
                 <w:r>
@@ -1322,7 +1399,7 @@
             </w:pPr>
             <w:r>
               <w:rPr>
-                <w:rFonts w:cs="宋体" w:hint="eastAsia"/>
+                <w:rFonts w:cs="SimSun" w:hint="eastAsia"/>
                 <w:b/>
                 <w:bCs/>
                 <w:sz w:val="24"/>
@@ -1355,7 +1432,7 @@
             </w:sdtPr>
             <w:sdtEndPr>
               <w:rPr>
-                <w:rFonts w:hAnsi="宋体" w:cs="宋体" w:hint="eastAsia"/>
+                <w:rFonts w:hAnsi="SimSun" w:cs="SimSun" w:hint="eastAsia"/>
               </w:rPr>
             </w:sdtEndPr>
             <w:sdtContent>
@@ -1378,25 +1455,25 @@
                 </w:r>
                 <w:r>
                   <w:rPr>
-                    <w:rFonts w:hAnsi="宋体" w:cs="宋体" w:hint="eastAsia"/>
+                    <w:rFonts w:hAnsi="SimSun" w:cs="SimSun" w:hint="eastAsia"/>
                   </w:rPr>
                   <w:t>射线测试仪，</w:t>
                 </w:r>
                 <w:r>
                   <w:rPr>
-                    <w:rFonts w:hAnsi="宋体" w:cs="宋体" w:hint="eastAsia"/>
+                    <w:rFonts w:hAnsi="SimSun" w:cs="SimSun" w:hint="eastAsia"/>
                   </w:rPr>
                   <w:t>D</w:t>
                 </w:r>
                 <w:r>
                   <w:rPr>
-                    <w:rFonts w:hAnsi="宋体" w:cs="宋体"/>
+                    <w:rFonts w:hAnsi="SimSun" w:cs="SimSun"/>
                   </w:rPr>
                   <w:t>R</w:t>
                 </w:r>
                 <w:r>
                   <w:rPr>
-                    <w:rFonts w:hAnsi="宋体" w:cs="宋体" w:hint="eastAsia"/>
+                    <w:rFonts w:hAnsi="SimSun" w:cs="SimSun" w:hint="eastAsia"/>
                   </w:rPr>
                   <w:t>质量模体</w:t>
                 </w:r>
@@ -1433,7 +1510,7 @@
             </w:pPr>
             <w:r>
               <w:rPr>
-                <w:rFonts w:cs="宋体" w:hint="eastAsia"/>
+                <w:rFonts w:cs="SimSun" w:hint="eastAsia"/>
                 <w:b/>
                 <w:bCs/>
                 <w:sz w:val="24"/>
@@ -1457,7 +1534,7 @@
           <w:sdt>
             <w:sdtPr>
               <w:rPr>
-                <w:rFonts w:cs="宋体" w:hint="eastAsia"/>
+                <w:rFonts w:cs="SimSun" w:hint="eastAsia"/>
               </w:rPr>
               <w:alias w:val="检测项目"/>
               <w:tag w:val="item"/>
@@ -1466,6 +1543,7 @@
                 <w:docPart w:val="DefaultPlaceholder_-1854013440"/>
               </w:placeholder>
             </w:sdtPr>
+            <w:sdtEndPr/>
             <w:sdtContent>
               <w:p>
                 <w:pPr>
@@ -1474,25 +1552,25 @@
                 </w:pPr>
                 <w:r>
                   <w:rPr>
-                    <w:rFonts w:cs="宋体" w:hint="eastAsia"/>
+                    <w:rFonts w:cs="SimSun" w:hint="eastAsia"/>
                   </w:rPr>
                   <w:t>设备</w:t>
                 </w:r>
                 <w:r>
                   <w:rPr>
-                    <w:rFonts w:cs="宋体" w:hint="eastAsia"/>
+                    <w:rFonts w:cs="SimSun" w:hint="eastAsia"/>
                   </w:rPr>
                   <w:t>质量控制（</w:t>
                 </w:r>
                 <w:r>
                   <w:rPr>
-                    <w:rFonts w:cs="宋体" w:hint="eastAsia"/>
+                    <w:rFonts w:cs="SimSun" w:hint="eastAsia"/>
                   </w:rPr>
                   <w:t>状态</w:t>
                 </w:r>
                 <w:r>
                   <w:rPr>
-                    <w:rFonts w:cs="宋体" w:hint="eastAsia"/>
+                    <w:rFonts w:cs="SimSun" w:hint="eastAsia"/>
                   </w:rPr>
                   <w:t>检测）</w:t>
                 </w:r>
@@ -1524,7 +1602,7 @@
             </w:pPr>
             <w:r>
               <w:rPr>
-                <w:rFonts w:cs="宋体" w:hint="eastAsia"/>
+                <w:rFonts w:cs="SimSun" w:hint="eastAsia"/>
                 <w:b/>
                 <w:bCs/>
                 <w:sz w:val="24"/>
@@ -1624,7 +1702,7 @@
       </w:pPr>
       <w:r>
         <w:rPr>
-          <w:rFonts w:cs="宋体" w:hint="eastAsia"/>
+          <w:rFonts w:cs="SimSun" w:hint="eastAsia"/>
           <w:b/>
           <w:bCs/>
           <w:sz w:val="24"/>
@@ -1634,7 +1712,7 @@
       </w:r>
       <w:r>
         <w:rPr>
-          <w:rFonts w:cs="宋体" w:hint="eastAsia"/>
+          <w:rFonts w:cs="SimSun" w:hint="eastAsia"/>
           <w:b/>
           <w:bCs/>
           <w:sz w:val="24"/>
@@ -2046,6 +2124,7 @@
                       <w:docPart w:val="DefaultPlaceholder_-1854013440"/>
                     </w:placeholder>
                   </w:sdtPr>
+                  <w:sdtEndPr/>
                   <w:sdtContent>
                     <w:tc>
                       <w:tcPr>
@@ -2108,6 +2187,7 @@
                         <w:docPart w:val="DefaultPlaceholder_-1854013440"/>
                       </w:placeholder>
                     </w:sdtPr>
+                    <w:sdtEndPr/>
                     <w:sdtContent>
                       <w:p>
                         <w:pPr>
@@ -2208,6 +2288,7 @@
                       <w:docPart w:val="DefaultPlaceholder_-1854013440"/>
                     </w:placeholder>
                   </w:sdtPr>
+                  <w:sdtEndPr/>
                   <w:sdtContent>
                     <w:tc>
                       <w:tcPr>
@@ -2434,6 +2515,7 @@
                         <w:docPart w:val="DefaultPlaceholder_-1854013440"/>
                       </w:placeholder>
                     </w:sdtPr>
+                    <w:sdtEndPr/>
                     <w:sdtContent>
                       <w:p>
                         <w:pPr>
@@ -2467,7 +2549,7 @@
         <w:spacing w:line="340" w:lineRule="exact"/>
         <w:ind w:right="720"/>
         <w:rPr>
-          <w:rFonts w:cs="宋体"/>
+          <w:rFonts w:cs="SimSun"/>
           <w:sz w:val="24"/>
           <w:szCs w:val="24"/>
         </w:rPr>
@@ -2478,14 +2560,14 @@
         <w:widowControl/>
         <w:jc w:val="left"/>
         <w:rPr>
-          <w:rFonts w:cs="宋体"/>
+          <w:rFonts w:cs="SimSun"/>
           <w:sz w:val="24"/>
           <w:szCs w:val="24"/>
         </w:rPr>
       </w:pPr>
       <w:r>
         <w:rPr>
-          <w:rFonts w:cs="宋体"/>
+          <w:rFonts w:cs="SimSun"/>
           <w:sz w:val="24"/>
           <w:szCs w:val="24"/>
         </w:rPr>
@@ -2498,7 +2580,7 @@
         <w:spacing w:line="340" w:lineRule="exact"/>
         <w:ind w:right="720"/>
         <w:rPr>
-          <w:rFonts w:cs="宋体"/>
+          <w:rFonts w:cs="SimSun"/>
           <w:sz w:val="24"/>
           <w:szCs w:val="24"/>
         </w:rPr>
@@ -2510,7 +2592,7 @@
         <w:spacing w:line="340" w:lineRule="exact"/>
         <w:jc w:val="right"/>
         <w:rPr>
-          <w:rFonts w:cs="宋体"/>
+          <w:rFonts w:cs="SimSun"/>
           <w:sz w:val="24"/>
           <w:szCs w:val="24"/>
         </w:rPr>
@@ -3021,6 +3103,7 @@
                         <w:docPart w:val="DefaultPlaceholder_-1854013440"/>
                       </w:placeholder>
                     </w:sdtPr>
+                    <w:sdtEndPr/>
                     <w:sdtContent>
                       <w:p>
                         <w:pPr>
@@ -3204,6 +3287,7 @@
                         <w:docPart w:val="DefaultPlaceholder_-1854013440"/>
                       </w:placeholder>
                     </w:sdtPr>
+                    <w:sdtEndPr/>
                     <w:sdtContent>
                       <w:p>
                         <w:pPr>
@@ -3275,6 +3359,7 @@
                       <w:docPart w:val="DefaultPlaceholder_-1854013440"/>
                     </w:placeholder>
                   </w:sdtPr>
+                  <w:sdtEndPr/>
                   <w:sdtContent>
                     <w:tc>
                       <w:tcPr>
@@ -3359,6 +3444,7 @@
                         <w:docPart w:val="DefaultPlaceholder_-1854013440"/>
                       </w:placeholder>
                     </w:sdtPr>
+                    <w:sdtEndPr/>
                     <w:sdtContent>
                       <w:p>
                         <w:pPr>
@@ -3436,7 +3522,7 @@
       </w:pPr>
       <w:r>
         <w:rPr>
-          <w:rFonts w:cs="宋体" w:hint="eastAsia"/>
+          <w:rFonts w:cs="SimSun" w:hint="eastAsia"/>
           <w:color w:val="000000"/>
           <w:sz w:val="24"/>
           <w:szCs w:val="24"/>
@@ -3503,7 +3589,7 @@
       </w:sdt>
       <w:r>
         <w:rPr>
-          <w:rFonts w:cs="宋体" w:hint="eastAsia"/>
+          <w:rFonts w:cs="SimSun" w:hint="eastAsia"/>
           <w:color w:val="000000"/>
           <w:sz w:val="24"/>
           <w:szCs w:val="24"/>
@@ -3918,7 +4004,7 @@
       </w:pPr>
     </w:p>
     <w:sectPr>
-      <w:headerReference w:type="default" r:id="rId8"/>
+      <w:headerReference w:type="default" r:id="rId9"/>
       <w:pgSz w:w="11906" w:h="16838" w:code="9"/>
       <w:pgMar w:top="1191" w:right="1418" w:bottom="1191" w:left="1701" w:header="851" w:footer="992" w:gutter="0"/>
       <w:cols w:space="425"/>
@@ -3988,7 +4074,7 @@
     <w:proofErr w:type="spellStart"/>
     <w:r>
       <w:rPr>
-        <w:rFonts w:cs="宋体"/>
+        <w:rFonts w:cs="SimSun"/>
         <w:sz w:val="24"/>
         <w:szCs w:val="24"/>
       </w:rPr>
@@ -3997,7 +4083,7 @@
     <w:proofErr w:type="spellEnd"/>
     <w:r>
       <w:rPr>
-        <w:rFonts w:cs="宋体"/>
+        <w:rFonts w:cs="SimSun"/>
         <w:sz w:val="24"/>
         <w:szCs w:val="24"/>
       </w:rPr>
@@ -4006,7 +4092,7 @@
     <w:proofErr w:type="spellStart"/>
     <w:r>
       <w:rPr>
-        <w:rFonts w:cs="宋体"/>
+        <w:rFonts w:cs="SimSun"/>
         <w:sz w:val="24"/>
         <w:szCs w:val="24"/>
       </w:rPr>
@@ -4020,7 +4106,7 @@
       <w:spacing w:beforeLines="150" w:before="360" w:afterLines="100" w:after="240"/>
       <w:jc w:val="center"/>
       <w:rPr>
-        <w:rFonts w:ascii="黑体" w:eastAsia="黑体"/>
+        <w:rFonts w:ascii="SimHei" w:eastAsia="SimHei"/>
         <w:b/>
         <w:bCs/>
         <w:sz w:val="52"/>
@@ -4029,7 +4115,7 @@
     </w:pPr>
     <w:r>
       <w:rPr>
-        <w:rFonts w:ascii="黑体" w:eastAsia="黑体" w:hAnsi="宋体" w:cs="黑体" w:hint="eastAsia"/>
+        <w:rFonts w:ascii="SimHei" w:eastAsia="SimHei" w:hAnsi="SimSun" w:cs="SimHei" w:hint="eastAsia"/>
         <w:b/>
         <w:bCs/>
         <w:sz w:val="52"/>
@@ -4039,7 +4125,7 @@
     </w:r>
     <w:r>
       <w:rPr>
-        <w:rFonts w:ascii="黑体" w:eastAsia="黑体" w:hAnsi="宋体" w:cs="黑体"/>
+        <w:rFonts w:ascii="SimHei" w:eastAsia="SimHei" w:hAnsi="SimSun" w:cs="SimHei"/>
         <w:b/>
         <w:bCs/>
         <w:sz w:val="52"/>
@@ -4049,7 +4135,7 @@
     </w:r>
     <w:r>
       <w:rPr>
-        <w:rFonts w:ascii="黑体" w:eastAsia="黑体" w:hAnsi="宋体" w:cs="黑体" w:hint="eastAsia"/>
+        <w:rFonts w:ascii="SimHei" w:eastAsia="SimHei" w:hAnsi="SimSun" w:cs="SimHei" w:hint="eastAsia"/>
         <w:b/>
         <w:bCs/>
         <w:sz w:val="52"/>
@@ -4059,7 +4145,7 @@
     </w:r>
     <w:r>
       <w:rPr>
-        <w:rFonts w:ascii="黑体" w:eastAsia="黑体" w:hAnsi="宋体" w:cs="黑体"/>
+        <w:rFonts w:ascii="SimHei" w:eastAsia="SimHei" w:hAnsi="SimSun" w:cs="SimHei"/>
         <w:b/>
         <w:bCs/>
         <w:sz w:val="52"/>
@@ -4069,7 +4155,7 @@
     </w:r>
     <w:r>
       <w:rPr>
-        <w:rFonts w:ascii="黑体" w:eastAsia="黑体" w:hAnsi="宋体" w:cs="黑体" w:hint="eastAsia"/>
+        <w:rFonts w:ascii="SimHei" w:eastAsia="SimHei" w:hAnsi="SimSun" w:cs="SimHei" w:hint="eastAsia"/>
         <w:b/>
         <w:bCs/>
         <w:sz w:val="52"/>
@@ -4079,7 +4165,7 @@
     </w:r>
     <w:r>
       <w:rPr>
-        <w:rFonts w:ascii="黑体" w:eastAsia="黑体" w:hAnsi="宋体" w:cs="黑体"/>
+        <w:rFonts w:ascii="SimHei" w:eastAsia="SimHei" w:hAnsi="SimSun" w:cs="SimHei"/>
         <w:b/>
         <w:bCs/>
         <w:sz w:val="52"/>
@@ -4089,7 +4175,7 @@
     </w:r>
     <w:r>
       <w:rPr>
-        <w:rFonts w:ascii="黑体" w:eastAsia="黑体" w:hAnsi="宋体" w:cs="黑体" w:hint="eastAsia"/>
+        <w:rFonts w:ascii="SimHei" w:eastAsia="SimHei" w:hAnsi="SimSun" w:cs="SimHei" w:hint="eastAsia"/>
         <w:b/>
         <w:bCs/>
         <w:sz w:val="52"/>
@@ -4099,7 +4185,7 @@
     </w:r>
     <w:r>
       <w:rPr>
-        <w:rFonts w:ascii="黑体" w:eastAsia="黑体" w:hAnsi="宋体" w:cs="黑体"/>
+        <w:rFonts w:ascii="SimHei" w:eastAsia="SimHei" w:hAnsi="SimSun" w:cs="SimHei"/>
         <w:b/>
         <w:bCs/>
         <w:sz w:val="52"/>
@@ -4109,7 +4195,7 @@
     </w:r>
     <w:r>
       <w:rPr>
-        <w:rFonts w:ascii="黑体" w:eastAsia="黑体" w:hAnsi="宋体" w:cs="黑体" w:hint="eastAsia"/>
+        <w:rFonts w:ascii="SimHei" w:eastAsia="SimHei" w:hAnsi="SimSun" w:cs="SimHei" w:hint="eastAsia"/>
         <w:b/>
         <w:bCs/>
         <w:sz w:val="52"/>
@@ -4119,7 +4205,7 @@
     </w:r>
     <w:r>
       <w:rPr>
-        <w:rFonts w:ascii="黑体" w:eastAsia="黑体" w:hAnsi="宋体" w:cs="黑体"/>
+        <w:rFonts w:ascii="SimHei" w:eastAsia="SimHei" w:hAnsi="SimSun" w:cs="SimHei"/>
         <w:b/>
         <w:bCs/>
         <w:sz w:val="52"/>
@@ -4129,7 +4215,7 @@
     </w:r>
     <w:r>
       <w:rPr>
-        <w:rFonts w:ascii="黑体" w:eastAsia="黑体" w:hAnsi="宋体" w:cs="黑体" w:hint="eastAsia"/>
+        <w:rFonts w:ascii="SimHei" w:eastAsia="SimHei" w:hAnsi="SimSun" w:cs="SimHei" w:hint="eastAsia"/>
         <w:b/>
         <w:bCs/>
         <w:sz w:val="52"/>
@@ -4146,174 +4232,174 @@
     </w:pPr>
     <w:r>
       <w:rPr>
-        <w:rFonts w:cs="宋体" w:hint="eastAsia"/>
+        <w:rFonts w:cs="SimSun" w:hint="eastAsia"/>
       </w:rPr>
       <w:t>第</w:t>
     </w:r>
     <w:r>
       <w:rPr>
-        <w:rFonts w:cs="宋体"/>
+        <w:rFonts w:cs="SimSun"/>
       </w:rPr>
       <w:fldChar w:fldCharType="begin"/>
     </w:r>
     <w:r>
       <w:rPr>
-        <w:rFonts w:cs="宋体"/>
+        <w:rFonts w:cs="SimSun"/>
       </w:rPr>
       <w:instrText xml:space="preserve"> = </w:instrText>
     </w:r>
     <w:r>
       <w:rPr>
-        <w:rFonts w:cs="宋体"/>
+        <w:rFonts w:cs="SimSun"/>
       </w:rPr>
       <w:fldChar w:fldCharType="begin"/>
     </w:r>
     <w:r>
       <w:rPr>
-        <w:rFonts w:cs="宋体"/>
+        <w:rFonts w:cs="SimSun"/>
       </w:rPr>
       <w:instrText xml:space="preserve"> Page </w:instrText>
     </w:r>
     <w:r>
       <w:rPr>
-        <w:rFonts w:cs="宋体"/>
+        <w:rFonts w:cs="SimSun"/>
       </w:rPr>
       <w:fldChar w:fldCharType="separate"/>
     </w:r>
     <w:r>
       <w:rPr>
-        <w:rFonts w:cs="宋体"/>
+        <w:rFonts w:cs="SimSun"/>
+        <w:noProof/>
+      </w:rPr>
+      <w:instrText>2</w:instrText>
+    </w:r>
+    <w:r>
+      <w:rPr>
+        <w:rFonts w:cs="SimSun"/>
+      </w:rPr>
+      <w:fldChar w:fldCharType="end"/>
+    </w:r>
+    <w:r>
+      <w:rPr>
+        <w:rFonts w:cs="SimSun"/>
+      </w:rPr>
+      <w:instrText xml:space="preserve"> - 1 </w:instrText>
+    </w:r>
+    <w:r>
+      <w:rPr>
+        <w:rFonts w:cs="SimSun"/>
+      </w:rPr>
+      <w:fldChar w:fldCharType="separate"/>
+    </w:r>
+    <w:r>
+      <w:rPr>
+        <w:rFonts w:cs="SimSun"/>
+        <w:noProof/>
+      </w:rPr>
+      <w:t>1</w:t>
+    </w:r>
+    <w:r>
+      <w:rPr>
+        <w:rFonts w:cs="SimSun"/>
+      </w:rPr>
+      <w:fldChar w:fldCharType="end"/>
+    </w:r>
+    <w:r>
+      <w:rPr>
+        <w:rFonts w:cs="SimSun" w:hint="eastAsia"/>
+      </w:rPr>
+      <w:t>页</w:t>
+    </w:r>
+    <w:r>
+      <w:rPr>
+        <w:rFonts w:cs="SimSun"/>
+      </w:rPr>
+      <w:t xml:space="preserve"> </w:t>
+    </w:r>
+    <w:r>
+      <w:rPr>
+        <w:rFonts w:cs="SimSun" w:hint="eastAsia"/>
+      </w:rPr>
+      <w:t>共</w:t>
+    </w:r>
+    <w:r>
+      <w:rPr>
+        <w:rFonts w:cs="SimSun"/>
+      </w:rPr>
+      <w:fldChar w:fldCharType="begin"/>
+    </w:r>
+    <w:r>
+      <w:rPr>
+        <w:rFonts w:cs="SimSun"/>
+      </w:rPr>
+      <w:instrText xml:space="preserve"> = </w:instrText>
+    </w:r>
+    <w:r>
+      <w:rPr>
+        <w:rFonts w:cs="SimSun"/>
+      </w:rPr>
+      <w:fldChar w:fldCharType="begin"/>
+    </w:r>
+    <w:r>
+      <w:rPr>
+        <w:rFonts w:cs="SimSun"/>
+      </w:rPr>
+      <w:instrText xml:space="preserve"> NumPages </w:instrText>
+    </w:r>
+    <w:r>
+      <w:rPr>
+        <w:rFonts w:cs="SimSun"/>
+      </w:rPr>
+      <w:fldChar w:fldCharType="separate"/>
+    </w:r>
+    <w:r>
+      <w:rPr>
+        <w:rFonts w:cs="SimSun"/>
         <w:noProof/>
       </w:rPr>
       <w:instrText>3</w:instrText>
     </w:r>
     <w:r>
       <w:rPr>
-        <w:rFonts w:cs="宋体"/>
+        <w:rFonts w:cs="SimSun"/>
       </w:rPr>
       <w:fldChar w:fldCharType="end"/>
     </w:r>
     <w:r>
       <w:rPr>
-        <w:rFonts w:cs="宋体"/>
+        <w:rFonts w:cs="SimSun"/>
       </w:rPr>
       <w:instrText xml:space="preserve"> - 1 </w:instrText>
     </w:r>
     <w:r>
       <w:rPr>
-        <w:rFonts w:cs="宋体"/>
+        <w:rFonts w:cs="SimSun"/>
       </w:rPr>
       <w:fldChar w:fldCharType="separate"/>
     </w:r>
     <w:r>
       <w:rPr>
-        <w:rFonts w:cs="宋体"/>
+        <w:rFonts w:cs="SimSun"/>
         <w:noProof/>
       </w:rPr>
       <w:t>2</w:t>
     </w:r>
     <w:r>
       <w:rPr>
-        <w:rFonts w:cs="宋体"/>
+        <w:rFonts w:cs="SimSun"/>
       </w:rPr>
       <w:fldChar w:fldCharType="end"/>
     </w:r>
     <w:r>
       <w:rPr>
-        <w:rFonts w:cs="宋体" w:hint="eastAsia"/>
-      </w:rPr>
-      <w:t>页</w:t>
-    </w:r>
-    <w:r>
-      <w:rPr>
-        <w:rFonts w:cs="宋体"/>
-      </w:rPr>
-      <w:t xml:space="preserve"> </w:t>
-    </w:r>
-    <w:r>
-      <w:rPr>
-        <w:rFonts w:cs="宋体" w:hint="eastAsia"/>
-      </w:rPr>
-      <w:t>共</w:t>
-    </w:r>
-    <w:r>
-      <w:rPr>
-        <w:rFonts w:cs="宋体"/>
-      </w:rPr>
-      <w:fldChar w:fldCharType="begin"/>
-    </w:r>
-    <w:r>
-      <w:rPr>
-        <w:rFonts w:cs="宋体"/>
-      </w:rPr>
-      <w:instrText xml:space="preserve"> = </w:instrText>
-    </w:r>
-    <w:r>
-      <w:rPr>
-        <w:rFonts w:cs="宋体"/>
-      </w:rPr>
-      <w:fldChar w:fldCharType="begin"/>
-    </w:r>
-    <w:r>
-      <w:rPr>
-        <w:rFonts w:cs="宋体"/>
-      </w:rPr>
-      <w:instrText xml:space="preserve"> NumPages </w:instrText>
-    </w:r>
-    <w:r>
-      <w:rPr>
-        <w:rFonts w:cs="宋体"/>
-      </w:rPr>
-      <w:fldChar w:fldCharType="separate"/>
-    </w:r>
-    <w:r>
-      <w:rPr>
-        <w:rFonts w:cs="宋体"/>
-        <w:noProof/>
-      </w:rPr>
-      <w:instrText>3</w:instrText>
-    </w:r>
-    <w:r>
-      <w:rPr>
-        <w:rFonts w:cs="宋体"/>
-      </w:rPr>
-      <w:fldChar w:fldCharType="end"/>
-    </w:r>
-    <w:r>
-      <w:rPr>
-        <w:rFonts w:cs="宋体"/>
-      </w:rPr>
-      <w:instrText xml:space="preserve"> - 1 </w:instrText>
-    </w:r>
-    <w:r>
-      <w:rPr>
-        <w:rFonts w:cs="宋体"/>
-      </w:rPr>
-      <w:fldChar w:fldCharType="separate"/>
-    </w:r>
-    <w:r>
-      <w:rPr>
-        <w:rFonts w:cs="宋体"/>
-        <w:noProof/>
-      </w:rPr>
-      <w:t>2</w:t>
-    </w:r>
-    <w:r>
-      <w:rPr>
-        <w:rFonts w:cs="宋体"/>
-      </w:rPr>
-      <w:fldChar w:fldCharType="end"/>
-    </w:r>
-    <w:r>
-      <w:rPr>
-        <w:rFonts w:cs="宋体" w:hint="eastAsia"/>
+        <w:rFonts w:cs="SimSun" w:hint="eastAsia"/>
       </w:rPr>
       <w:t>页</w:t>
     </w:r>
   </w:p>
   <w:p>
     <w:pPr>
-      <w:pStyle w:val="ac"/>
+      <w:pStyle w:val="Header"/>
       <w:pBdr>
         <w:bottom w:val="none" w:sz="0" w:space="0" w:color="auto"/>
       </w:pBdr>
@@ -5883,7 +5969,7 @@
         <w:ind w:left="360" w:hanging="360"/>
       </w:pPr>
       <w:rPr>
-        <w:rFonts w:ascii="Times New Roman" w:eastAsia="仿宋_GB2312" w:hAnsi="Times New Roman" w:cs="Times New Roman" w:hint="default"/>
+        <w:rFonts w:ascii="Times New Roman" w:eastAsia="FangSong_GB2312" w:hAnsi="Times New Roman" w:cs="Times New Roman" w:hint="default"/>
       </w:rPr>
     </w:lvl>
     <w:lvl w:ilvl="1">
@@ -7370,7 +7456,7 @@
         <w:ind w:left="360" w:hanging="360"/>
       </w:pPr>
       <w:rPr>
-        <w:rFonts w:ascii="Times New Roman" w:eastAsia="仿宋_GB2312" w:hAnsi="Times New Roman" w:cs="Times New Roman" w:hint="default"/>
+        <w:rFonts w:ascii="Times New Roman" w:eastAsia="FangSong_GB2312" w:hAnsi="Times New Roman" w:cs="Times New Roman" w:hint="default"/>
       </w:rPr>
     </w:lvl>
     <w:lvl w:ilvl="1" w:tplc="04090019">
@@ -8492,7 +8578,7 @@
   <w:docDefaults>
     <w:rPrDefault>
       <w:rPr>
-        <w:rFonts w:ascii="Times New Roman" w:eastAsia="宋体" w:hAnsi="Times New Roman" w:cs="Times New Roman"/>
+        <w:rFonts w:ascii="Times New Roman" w:eastAsia="SimSun" w:hAnsi="Times New Roman" w:cs="Times New Roman"/>
         <w:kern w:val="2"/>
         <w:sz w:val="21"/>
         <w:szCs w:val="22"/>
@@ -8879,7 +8965,7 @@
     <w:lsdException w:name="Unresolved Mention" w:semiHidden="1" w:unhideWhenUsed="1"/>
     <w:lsdException w:name="Smart Link" w:semiHidden="1" w:unhideWhenUsed="1"/>
   </w:latentStyles>
-  <w:style w:type="paragraph" w:default="1" w:styleId="a">
+  <w:style w:type="paragraph" w:default="1" w:styleId="Normal">
     <w:name w:val="Normal"/>
     <w:qFormat/>
     <w:rsid w:val="00A42567"/>
@@ -8891,11 +8977,11 @@
       <w:szCs w:val="21"/>
     </w:rPr>
   </w:style>
-  <w:style w:type="paragraph" w:styleId="1">
+  <w:style w:type="paragraph" w:styleId="Heading1">
     <w:name w:val="heading 1"/>
-    <w:basedOn w:val="a"/>
-    <w:next w:val="a"/>
-    <w:link w:val="10"/>
+    <w:basedOn w:val="Normal"/>
+    <w:next w:val="Normal"/>
+    <w:link w:val="Heading1Char"/>
     <w:uiPriority w:val="99"/>
     <w:qFormat/>
     <w:rsid w:val="000F7839"/>
@@ -8912,11 +8998,11 @@
       <w:szCs w:val="20"/>
     </w:rPr>
   </w:style>
-  <w:style w:type="paragraph" w:styleId="2">
+  <w:style w:type="paragraph" w:styleId="Heading2">
     <w:name w:val="heading 2"/>
-    <w:basedOn w:val="a"/>
-    <w:next w:val="a"/>
-    <w:link w:val="20"/>
+    <w:basedOn w:val="Normal"/>
+    <w:next w:val="Normal"/>
+    <w:link w:val="Heading2Char"/>
     <w:unhideWhenUsed/>
     <w:qFormat/>
     <w:locked/>
@@ -8934,11 +9020,11 @@
       <w:szCs w:val="26"/>
     </w:rPr>
   </w:style>
-  <w:style w:type="paragraph" w:styleId="3">
+  <w:style w:type="paragraph" w:styleId="Heading3">
     <w:name w:val="heading 3"/>
-    <w:basedOn w:val="a"/>
-    <w:next w:val="a"/>
-    <w:link w:val="30"/>
+    <w:basedOn w:val="Normal"/>
+    <w:next w:val="Normal"/>
+    <w:link w:val="Heading3Char"/>
     <w:uiPriority w:val="99"/>
     <w:qFormat/>
     <w:rsid w:val="00B21E44"/>
@@ -8954,11 +9040,11 @@
       <w:szCs w:val="20"/>
     </w:rPr>
   </w:style>
-  <w:style w:type="paragraph" w:styleId="6">
+  <w:style w:type="paragraph" w:styleId="Heading6">
     <w:name w:val="heading 6"/>
-    <w:basedOn w:val="a"/>
-    <w:next w:val="a"/>
-    <w:link w:val="60"/>
+    <w:basedOn w:val="Normal"/>
+    <w:next w:val="Normal"/>
+    <w:link w:val="Heading6Char"/>
     <w:uiPriority w:val="99"/>
     <w:qFormat/>
     <w:rsid w:val="000F7839"/>
@@ -8977,13 +9063,13 @@
       <w:szCs w:val="20"/>
     </w:rPr>
   </w:style>
-  <w:style w:type="character" w:default="1" w:styleId="a0">
+  <w:style w:type="character" w:default="1" w:styleId="DefaultParagraphFont">
     <w:name w:val="Default Paragraph Font"/>
     <w:uiPriority w:val="1"/>
     <w:semiHidden/>
     <w:unhideWhenUsed/>
   </w:style>
-  <w:style w:type="table" w:default="1" w:styleId="a1">
+  <w:style w:type="table" w:default="1" w:styleId="TableNormal">
     <w:name w:val="Normal Table"/>
     <w:uiPriority w:val="99"/>
     <w:semiHidden/>
@@ -8998,16 +9084,16 @@
       </w:tblCellMar>
     </w:tblPr>
   </w:style>
-  <w:style w:type="numbering" w:default="1" w:styleId="a2">
+  <w:style w:type="numbering" w:default="1" w:styleId="NoList">
     <w:name w:val="No List"/>
     <w:uiPriority w:val="99"/>
     <w:semiHidden/>
     <w:unhideWhenUsed/>
   </w:style>
-  <w:style w:type="character" w:customStyle="1" w:styleId="10">
-    <w:name w:val="标题 1 字符"/>
-    <w:basedOn w:val="a0"/>
-    <w:link w:val="1"/>
+  <w:style w:type="character" w:customStyle="1" w:styleId="Heading1Char">
+    <w:name w:val="Heading 1 Char"/>
+    <w:basedOn w:val="DefaultParagraphFont"/>
+    <w:link w:val="Heading1"/>
     <w:uiPriority w:val="99"/>
     <w:locked/>
     <w:rsid w:val="004F08F3"/>
@@ -9017,10 +9103,10 @@
       <w:sz w:val="44"/>
     </w:rPr>
   </w:style>
-  <w:style w:type="character" w:customStyle="1" w:styleId="30">
-    <w:name w:val="标题 3 字符"/>
-    <w:basedOn w:val="a0"/>
-    <w:link w:val="3"/>
+  <w:style w:type="character" w:customStyle="1" w:styleId="Heading3Char">
+    <w:name w:val="Heading 3 Char"/>
+    <w:basedOn w:val="DefaultParagraphFont"/>
+    <w:link w:val="Heading3"/>
     <w:uiPriority w:val="99"/>
     <w:semiHidden/>
     <w:locked/>
@@ -9031,24 +9117,24 @@
       <w:sz w:val="32"/>
     </w:rPr>
   </w:style>
-  <w:style w:type="character" w:customStyle="1" w:styleId="60">
-    <w:name w:val="标题 6 字符"/>
-    <w:basedOn w:val="a0"/>
-    <w:link w:val="6"/>
+  <w:style w:type="character" w:customStyle="1" w:styleId="Heading6Char">
+    <w:name w:val="Heading 6 Char"/>
+    <w:basedOn w:val="DefaultParagraphFont"/>
+    <w:link w:val="Heading6"/>
     <w:uiPriority w:val="99"/>
     <w:semiHidden/>
     <w:locked/>
     <w:rsid w:val="004F08F3"/>
     <w:rPr>
-      <w:rFonts w:ascii="Cambria" w:eastAsia="宋体" w:hAnsi="Cambria"/>
+      <w:rFonts w:ascii="Cambria" w:eastAsia="SimSun" w:hAnsi="Cambria"/>
       <w:b/>
       <w:sz w:val="24"/>
     </w:rPr>
   </w:style>
-  <w:style w:type="paragraph" w:styleId="a3">
+  <w:style w:type="paragraph" w:styleId="BodyTextIndent">
     <w:name w:val="Body Text Indent"/>
-    <w:basedOn w:val="a"/>
-    <w:link w:val="a4"/>
+    <w:basedOn w:val="Normal"/>
+    <w:link w:val="BodyTextIndentChar"/>
     <w:uiPriority w:val="99"/>
     <w:rsid w:val="000F7839"/>
     <w:pPr>
@@ -9060,10 +9146,10 @@
       <w:szCs w:val="20"/>
     </w:rPr>
   </w:style>
-  <w:style w:type="character" w:customStyle="1" w:styleId="a4">
-    <w:name w:val="正文文本缩进 字符"/>
-    <w:basedOn w:val="a0"/>
-    <w:link w:val="a3"/>
+  <w:style w:type="character" w:customStyle="1" w:styleId="BodyTextIndentChar">
+    <w:name w:val="Body Text Indent Char"/>
+    <w:basedOn w:val="DefaultParagraphFont"/>
+    <w:link w:val="BodyTextIndent"/>
     <w:uiPriority w:val="99"/>
     <w:semiHidden/>
     <w:locked/>
@@ -9072,9 +9158,9 @@
       <w:sz w:val="21"/>
     </w:rPr>
   </w:style>
-  <w:style w:type="table" w:styleId="a5">
+  <w:style w:type="table" w:styleId="TableGrid">
     <w:name w:val="Table Grid"/>
-    <w:basedOn w:val="a1"/>
+    <w:basedOn w:val="TableNormal"/>
     <w:uiPriority w:val="99"/>
     <w:rsid w:val="007B5DA2"/>
     <w:pPr>
@@ -9097,9 +9183,9 @@
       </w:tblBorders>
     </w:tblPr>
   </w:style>
-  <w:style w:type="paragraph" w:styleId="a6">
+  <w:style w:type="paragraph" w:styleId="NormalWeb">
     <w:name w:val="Normal (Web)"/>
-    <w:basedOn w:val="a"/>
+    <w:basedOn w:val="Normal"/>
     <w:uiPriority w:val="99"/>
     <w:rsid w:val="00D301D4"/>
     <w:rPr>
@@ -9107,10 +9193,10 @@
       <w:szCs w:val="24"/>
     </w:rPr>
   </w:style>
-  <w:style w:type="paragraph" w:styleId="a7">
+  <w:style w:type="paragraph" w:styleId="CommentText">
     <w:name w:val="annotation text"/>
-    <w:basedOn w:val="a"/>
-    <w:link w:val="a8"/>
+    <w:basedOn w:val="Normal"/>
+    <w:link w:val="CommentTextChar"/>
     <w:uiPriority w:val="99"/>
     <w:semiHidden/>
     <w:rsid w:val="004D2FAD"/>
@@ -9122,10 +9208,10 @@
       <w:szCs w:val="20"/>
     </w:rPr>
   </w:style>
-  <w:style w:type="character" w:customStyle="1" w:styleId="a8">
-    <w:name w:val="批注文字 字符"/>
-    <w:basedOn w:val="a0"/>
-    <w:link w:val="a7"/>
+  <w:style w:type="character" w:customStyle="1" w:styleId="CommentTextChar">
+    <w:name w:val="Comment Text Char"/>
+    <w:basedOn w:val="DefaultParagraphFont"/>
+    <w:link w:val="CommentText"/>
     <w:uiPriority w:val="99"/>
     <w:semiHidden/>
     <w:locked/>
@@ -9134,9 +9220,9 @@
       <w:sz w:val="21"/>
     </w:rPr>
   </w:style>
-  <w:style w:type="character" w:styleId="a9">
+  <w:style w:type="character" w:styleId="CommentReference">
     <w:name w:val="annotation reference"/>
-    <w:basedOn w:val="a0"/>
+    <w:basedOn w:val="DefaultParagraphFont"/>
     <w:uiPriority w:val="99"/>
     <w:semiHidden/>
     <w:rsid w:val="004D2FAD"/>
@@ -9145,10 +9231,10 @@
       <w:sz w:val="21"/>
     </w:rPr>
   </w:style>
-  <w:style w:type="paragraph" w:styleId="aa">
+  <w:style w:type="paragraph" w:styleId="BalloonText">
     <w:name w:val="Balloon Text"/>
-    <w:basedOn w:val="a"/>
-    <w:link w:val="ab"/>
+    <w:basedOn w:val="Normal"/>
+    <w:link w:val="BalloonTextChar"/>
     <w:uiPriority w:val="99"/>
     <w:semiHidden/>
     <w:rsid w:val="004D2FAD"/>
@@ -9158,10 +9244,10 @@
       <w:szCs w:val="20"/>
     </w:rPr>
   </w:style>
-  <w:style w:type="character" w:customStyle="1" w:styleId="ab">
-    <w:name w:val="批注框文本 字符"/>
-    <w:basedOn w:val="a0"/>
-    <w:link w:val="aa"/>
+  <w:style w:type="character" w:customStyle="1" w:styleId="BalloonTextChar">
+    <w:name w:val="Balloon Text Char"/>
+    <w:basedOn w:val="DefaultParagraphFont"/>
+    <w:link w:val="BalloonText"/>
     <w:uiPriority w:val="99"/>
     <w:semiHidden/>
     <w:locked/>
@@ -9172,44 +9258,44 @@
   </w:style>
   <w:style w:type="paragraph" w:customStyle="1" w:styleId="CharCharCharChar">
     <w:name w:val="Char Char Char Char"/>
-    <w:basedOn w:val="a"/>
+    <w:basedOn w:val="Normal"/>
     <w:uiPriority w:val="99"/>
     <w:rsid w:val="00854E39"/>
   </w:style>
   <w:style w:type="paragraph" w:customStyle="1" w:styleId="CharCharCharCharCharChar">
     <w:name w:val="Char Char Char Char Char Char"/>
-    <w:basedOn w:val="a"/>
+    <w:basedOn w:val="Normal"/>
     <w:uiPriority w:val="99"/>
     <w:rsid w:val="00A875F2"/>
   </w:style>
   <w:style w:type="paragraph" w:customStyle="1" w:styleId="CharCharCharCharCharCharChar">
     <w:name w:val="Char Char Char Char Char Char Char"/>
-    <w:basedOn w:val="a"/>
+    <w:basedOn w:val="Normal"/>
     <w:uiPriority w:val="99"/>
     <w:rsid w:val="00E908DA"/>
   </w:style>
   <w:style w:type="paragraph" w:customStyle="1" w:styleId="CharCharCharChar1">
     <w:name w:val="Char Char Char Char1"/>
-    <w:basedOn w:val="a"/>
+    <w:basedOn w:val="Normal"/>
     <w:uiPriority w:val="99"/>
     <w:rsid w:val="004B5169"/>
   </w:style>
   <w:style w:type="paragraph" w:customStyle="1" w:styleId="Char">
     <w:name w:val="Char"/>
-    <w:basedOn w:val="a"/>
+    <w:basedOn w:val="Normal"/>
     <w:uiPriority w:val="99"/>
     <w:rsid w:val="00727542"/>
   </w:style>
   <w:style w:type="paragraph" w:customStyle="1" w:styleId="CharCharCharCharCharCharCharChar">
     <w:name w:val="Char Char Char Char Char Char Char Char"/>
-    <w:basedOn w:val="a"/>
+    <w:basedOn w:val="Normal"/>
     <w:uiPriority w:val="99"/>
     <w:rsid w:val="001F69D9"/>
   </w:style>
-  <w:style w:type="paragraph" w:styleId="ac">
+  <w:style w:type="paragraph" w:styleId="Header">
     <w:name w:val="header"/>
-    <w:basedOn w:val="a"/>
-    <w:link w:val="ad"/>
+    <w:basedOn w:val="Normal"/>
+    <w:link w:val="HeaderChar"/>
     <w:uiPriority w:val="99"/>
     <w:rsid w:val="00014EDC"/>
     <w:pPr>
@@ -9228,10 +9314,10 @@
       <w:szCs w:val="20"/>
     </w:rPr>
   </w:style>
-  <w:style w:type="character" w:customStyle="1" w:styleId="ad">
-    <w:name w:val="页眉 字符"/>
-    <w:basedOn w:val="a0"/>
-    <w:link w:val="ac"/>
+  <w:style w:type="character" w:customStyle="1" w:styleId="HeaderChar">
+    <w:name w:val="Header Char"/>
+    <w:basedOn w:val="DefaultParagraphFont"/>
+    <w:link w:val="Header"/>
     <w:uiPriority w:val="99"/>
     <w:locked/>
     <w:rsid w:val="00014EDC"/>
@@ -9240,10 +9326,10 @@
       <w:sz w:val="18"/>
     </w:rPr>
   </w:style>
-  <w:style w:type="paragraph" w:styleId="ae">
+  <w:style w:type="paragraph" w:styleId="Footer">
     <w:name w:val="footer"/>
-    <w:basedOn w:val="a"/>
-    <w:link w:val="af"/>
+    <w:basedOn w:val="Normal"/>
+    <w:link w:val="FooterChar"/>
     <w:uiPriority w:val="99"/>
     <w:rsid w:val="00014EDC"/>
     <w:pPr>
@@ -9259,10 +9345,10 @@
       <w:szCs w:val="20"/>
     </w:rPr>
   </w:style>
-  <w:style w:type="character" w:customStyle="1" w:styleId="af">
-    <w:name w:val="页脚 字符"/>
-    <w:basedOn w:val="a0"/>
-    <w:link w:val="ae"/>
+  <w:style w:type="character" w:customStyle="1" w:styleId="FooterChar">
+    <w:name w:val="Footer Char"/>
+    <w:basedOn w:val="DefaultParagraphFont"/>
+    <w:link w:val="Footer"/>
     <w:uiPriority w:val="99"/>
     <w:locked/>
     <w:rsid w:val="00014EDC"/>
@@ -9273,8 +9359,8 @@
   </w:style>
   <w:style w:type="paragraph" w:customStyle="1" w:styleId="Char1CharCharChar">
     <w:name w:val="Char1 Char Char Char"/>
-    <w:basedOn w:val="a7"/>
-    <w:next w:val="a6"/>
+    <w:basedOn w:val="CommentText"/>
+    <w:next w:val="NormalWeb"/>
     <w:autoRedefine/>
     <w:uiPriority w:val="99"/>
     <w:rsid w:val="00B03F6B"/>
@@ -9293,35 +9379,35 @@
       <w:szCs w:val="24"/>
     </w:rPr>
   </w:style>
-  <w:style w:type="paragraph" w:styleId="af0">
+  <w:style w:type="paragraph" w:styleId="DocumentMap">
     <w:name w:val="Document Map"/>
-    <w:basedOn w:val="a"/>
-    <w:link w:val="af1"/>
+    <w:basedOn w:val="Normal"/>
+    <w:link w:val="DocumentMapChar"/>
     <w:uiPriority w:val="99"/>
     <w:semiHidden/>
     <w:rsid w:val="00B03F6B"/>
     <w:rPr>
-      <w:rFonts w:ascii="宋体"/>
+      <w:rFonts w:ascii="SimSun"/>
       <w:sz w:val="18"/>
       <w:szCs w:val="20"/>
     </w:rPr>
   </w:style>
-  <w:style w:type="character" w:customStyle="1" w:styleId="af1">
-    <w:name w:val="文档结构图 字符"/>
-    <w:basedOn w:val="a0"/>
-    <w:link w:val="af0"/>
+  <w:style w:type="character" w:customStyle="1" w:styleId="DocumentMapChar">
+    <w:name w:val="Document Map Char"/>
+    <w:basedOn w:val="DefaultParagraphFont"/>
+    <w:link w:val="DocumentMap"/>
     <w:uiPriority w:val="99"/>
     <w:locked/>
     <w:rsid w:val="00B03F6B"/>
     <w:rPr>
-      <w:rFonts w:ascii="宋体"/>
+      <w:rFonts w:ascii="SimSun"/>
       <w:kern w:val="2"/>
       <w:sz w:val="18"/>
     </w:rPr>
   </w:style>
-  <w:style w:type="character" w:styleId="af2">
+  <w:style w:type="character" w:styleId="Hyperlink">
     <w:name w:val="Hyperlink"/>
-    <w:basedOn w:val="a0"/>
+    <w:basedOn w:val="DefaultParagraphFont"/>
     <w:uiPriority w:val="99"/>
     <w:rsid w:val="00B21E44"/>
     <w:rPr>
@@ -9330,9 +9416,9 @@
       <w:u w:val="single"/>
     </w:rPr>
   </w:style>
-  <w:style w:type="character" w:styleId="af3">
+  <w:style w:type="character" w:styleId="Emphasis">
     <w:name w:val="Emphasis"/>
-    <w:basedOn w:val="a0"/>
+    <w:basedOn w:val="DefaultParagraphFont"/>
     <w:uiPriority w:val="99"/>
     <w:qFormat/>
     <w:rsid w:val="00B21E44"/>
@@ -9343,7 +9429,7 @@
   </w:style>
   <w:style w:type="paragraph" w:customStyle="1" w:styleId="Char1CharCharChar3">
     <w:name w:val="Char1 Char Char Char3"/>
-    <w:basedOn w:val="af0"/>
+    <w:basedOn w:val="DocumentMap"/>
     <w:autoRedefine/>
     <w:uiPriority w:val="99"/>
     <w:rsid w:val="001C0A31"/>
@@ -9365,7 +9451,7 @@
   </w:style>
   <w:style w:type="paragraph" w:customStyle="1" w:styleId="Char1CharCharChar2">
     <w:name w:val="Char1 Char Char Char2"/>
-    <w:basedOn w:val="af0"/>
+    <w:basedOn w:val="DocumentMap"/>
     <w:autoRedefine/>
     <w:uiPriority w:val="99"/>
     <w:rsid w:val="00C943F7"/>
@@ -9387,7 +9473,7 @@
   </w:style>
   <w:style w:type="paragraph" w:customStyle="1" w:styleId="Char1CharCharChar1">
     <w:name w:val="Char1 Char Char Char1"/>
-    <w:basedOn w:val="af0"/>
+    <w:basedOn w:val="DocumentMap"/>
     <w:autoRedefine/>
     <w:uiPriority w:val="99"/>
     <w:rsid w:val="0081241E"/>
@@ -9409,7 +9495,7 @@
   </w:style>
   <w:style w:type="paragraph" w:customStyle="1" w:styleId="Char1CharCharChar8">
     <w:name w:val="Char1 Char Char Char8"/>
-    <w:basedOn w:val="af0"/>
+    <w:basedOn w:val="DocumentMap"/>
     <w:autoRedefine/>
     <w:uiPriority w:val="99"/>
     <w:rsid w:val="00260EFB"/>
@@ -9428,9 +9514,9 @@
       <w:szCs w:val="24"/>
     </w:rPr>
   </w:style>
-  <w:style w:type="paragraph" w:styleId="af4">
+  <w:style w:type="paragraph" w:styleId="ListParagraph">
     <w:name w:val="List Paragraph"/>
-    <w:basedOn w:val="a"/>
+    <w:basedOn w:val="Normal"/>
     <w:uiPriority w:val="99"/>
     <w:qFormat/>
     <w:rsid w:val="00260EFB"/>
@@ -9440,7 +9526,7 @@
   </w:style>
   <w:style w:type="paragraph" w:customStyle="1" w:styleId="Char1CharCharChar7">
     <w:name w:val="Char1 Char Char Char7"/>
-    <w:basedOn w:val="af0"/>
+    <w:basedOn w:val="DocumentMap"/>
     <w:autoRedefine/>
     <w:uiPriority w:val="99"/>
     <w:rsid w:val="007E254B"/>
@@ -9461,7 +9547,7 @@
   </w:style>
   <w:style w:type="paragraph" w:customStyle="1" w:styleId="Char1CharCharChar6">
     <w:name w:val="Char1 Char Char Char6"/>
-    <w:basedOn w:val="af0"/>
+    <w:basedOn w:val="DocumentMap"/>
     <w:autoRedefine/>
     <w:uiPriority w:val="99"/>
     <w:rsid w:val="00F53741"/>
@@ -9482,7 +9568,7 @@
   </w:style>
   <w:style w:type="paragraph" w:customStyle="1" w:styleId="Char1CharCharChar5">
     <w:name w:val="Char1 Char Char Char5"/>
-    <w:basedOn w:val="af0"/>
+    <w:basedOn w:val="DocumentMap"/>
     <w:autoRedefine/>
     <w:uiPriority w:val="99"/>
     <w:rsid w:val="00E6275B"/>
@@ -9503,7 +9589,7 @@
   </w:style>
   <w:style w:type="paragraph" w:customStyle="1" w:styleId="Char1CharCharChar4">
     <w:name w:val="Char1 Char Char Char4"/>
-    <w:basedOn w:val="af0"/>
+    <w:basedOn w:val="DocumentMap"/>
     <w:autoRedefine/>
     <w:uiPriority w:val="99"/>
     <w:rsid w:val="00984C85"/>
@@ -9524,11 +9610,11 @@
   </w:style>
   <w:style w:type="paragraph" w:customStyle="1" w:styleId="CharChar6CharCharCharCharCharChar1">
     <w:name w:val="Char Char6 Char Char Char Char Char Char1"/>
-    <w:basedOn w:val="a"/>
+    <w:basedOn w:val="Normal"/>
     <w:uiPriority w:val="99"/>
     <w:rsid w:val="00017DA8"/>
   </w:style>
-  <w:style w:type="paragraph" w:styleId="af5">
+  <w:style w:type="paragraph" w:styleId="NoSpacing">
     <w:name w:val="No Spacing"/>
     <w:uiPriority w:val="1"/>
     <w:qFormat/>
@@ -9541,7 +9627,7 @@
       <w:szCs w:val="21"/>
     </w:rPr>
   </w:style>
-  <w:style w:type="paragraph" w:styleId="af6">
+  <w:style w:type="paragraph" w:styleId="Revision">
     <w:name w:val="Revision"/>
     <w:hidden/>
     <w:uiPriority w:val="99"/>
@@ -9551,9 +9637,9 @@
       <w:szCs w:val="21"/>
     </w:rPr>
   </w:style>
-  <w:style w:type="character" w:styleId="af7">
+  <w:style w:type="character" w:styleId="PlaceholderText">
     <w:name w:val="Placeholder Text"/>
-    <w:basedOn w:val="a0"/>
+    <w:basedOn w:val="DefaultParagraphFont"/>
     <w:uiPriority w:val="99"/>
     <w:semiHidden/>
     <w:rsid w:val="00515E15"/>
@@ -9561,10 +9647,10 @@
       <w:color w:val="808080"/>
     </w:rPr>
   </w:style>
-  <w:style w:type="character" w:customStyle="1" w:styleId="20">
-    <w:name w:val="标题 2 字符"/>
-    <w:basedOn w:val="a0"/>
-    <w:link w:val="2"/>
+  <w:style w:type="character" w:customStyle="1" w:styleId="Heading2Char">
+    <w:name w:val="Heading 2 Char"/>
+    <w:basedOn w:val="DefaultParagraphFont"/>
+    <w:link w:val="Heading2"/>
     <w:rsid w:val="00515E15"/>
     <w:rPr>
       <w:rFonts w:asciiTheme="majorHAnsi" w:eastAsiaTheme="majorEastAsia" w:hAnsiTheme="majorHAnsi" w:cstheme="majorBidi"/>
@@ -9598,7 +9684,7 @@
         <w:p>
           <w:r>
             <w:rPr>
-              <w:rStyle w:val="a3"/>
+              <w:rStyle w:val="PlaceholderText"/>
               <w:rFonts w:hint="eastAsia"/>
             </w:rPr>
             <w:t>单击或点击此处输入文字。</w:t>
@@ -9625,35 +9711,35 @@
         <w:p>
           <w:r>
             <w:rPr>
-              <w:rStyle w:val="a3"/>
+              <w:rStyle w:val="PlaceholderText"/>
               <w:rFonts w:hint="eastAsia"/>
             </w:rPr>
             <w:t>输入要重复的任何内容</w:t>
           </w:r>
           <w:r>
             <w:rPr>
-              <w:rStyle w:val="a3"/>
+              <w:rStyle w:val="PlaceholderText"/>
               <w:rFonts w:hint="eastAsia"/>
             </w:rPr>
             <w:t>(</w:t>
           </w:r>
           <w:r>
             <w:rPr>
-              <w:rStyle w:val="a3"/>
+              <w:rStyle w:val="PlaceholderText"/>
               <w:rFonts w:hint="eastAsia"/>
             </w:rPr>
             <w:t>包括其他内容控件</w:t>
           </w:r>
           <w:r>
             <w:rPr>
-              <w:rStyle w:val="a3"/>
+              <w:rStyle w:val="PlaceholderText"/>
               <w:rFonts w:hint="eastAsia"/>
             </w:rPr>
             <w:t>)</w:t>
           </w:r>
           <w:r>
             <w:rPr>
-              <w:rStyle w:val="a3"/>
+              <w:rStyle w:val="PlaceholderText"/>
               <w:rFonts w:hint="eastAsia"/>
             </w:rPr>
             <w:t>。您也可以在表格行周围插入此控件，以便重复部分表格。</w:t>
@@ -9683,7 +9769,7 @@
           </w:pPr>
           <w:r>
             <w:rPr>
-              <w:rStyle w:val="a3"/>
+              <w:rStyle w:val="PlaceholderText"/>
               <w:rFonts w:hint="eastAsia"/>
             </w:rPr>
             <w:t>单击或点击此处输入文字。</w:t>
@@ -9713,7 +9799,7 @@
           </w:pPr>
           <w:r>
             <w:rPr>
-              <w:rStyle w:val="a3"/>
+              <w:rStyle w:val="PlaceholderText"/>
               <w:rFonts w:hint="eastAsia"/>
             </w:rPr>
             <w:t>单击或点击此处输入文字。</w:t>
@@ -9743,7 +9829,7 @@
           </w:pPr>
           <w:r>
             <w:rPr>
-              <w:rStyle w:val="a3"/>
+              <w:rStyle w:val="PlaceholderText"/>
               <w:rFonts w:hint="eastAsia"/>
             </w:rPr>
             <w:t>单击或点击此处输入文字。</w:t>
@@ -9764,22 +9850,22 @@
     <w:pitch w:val="variable"/>
     <w:sig w:usb0="E0002EFF" w:usb1="C000785B" w:usb2="00000009" w:usb3="00000000" w:csb0="000001FF" w:csb1="00000000"/>
   </w:font>
-  <w:font w:name="仿宋_GB2312">
+  <w:font w:name="FangSong_GB2312">
     <w:altName w:val="FangSong"/>
-    <w:panose1 w:val="00000000000000000000"/>
+    <w:panose1 w:val="020B0604020202020204"/>
     <w:charset w:val="86"/>
     <w:family w:val="modern"/>
     <w:notTrueType/>
     <w:pitch w:val="fixed"/>
     <w:sig w:usb0="00000001" w:usb1="080E0000" w:usb2="00000010" w:usb3="00000000" w:csb0="00040000" w:csb1="00000000"/>
   </w:font>
-  <w:font w:name="宋体">
-    <w:altName w:val="SimSun"/>
+  <w:font w:name="SimSun">
+    <w:altName w:val="宋体"/>
     <w:panose1 w:val="02010600030101010101"/>
     <w:charset w:val="86"/>
     <w:family w:val="auto"/>
     <w:pitch w:val="variable"/>
-    <w:sig w:usb0="00000203" w:usb1="288F0000" w:usb2="00000016" w:usb3="00000000" w:csb0="00040001" w:csb1="00000000"/>
+    <w:sig w:usb0="00000003" w:usb1="288F0000" w:usb2="00000016" w:usb3="00000000" w:csb0="00040001" w:csb1="00000000"/>
   </w:font>
   <w:font w:name="Cambria">
     <w:panose1 w:val="02040503050406030204"/>
@@ -9795,8 +9881,8 @@
     <w:pitch w:val="variable"/>
     <w:sig w:usb0="E1002EFF" w:usb1="C000605B" w:usb2="00000029" w:usb3="00000000" w:csb0="000101FF" w:csb1="00000000"/>
   </w:font>
-  <w:font w:name="黑体">
-    <w:altName w:val="SimHei"/>
+  <w:font w:name="SimHei">
+    <w:altName w:val="黑体"/>
     <w:panose1 w:val="02010609060101010101"/>
     <w:charset w:val="86"/>
     <w:family w:val="modern"/>
@@ -9808,17 +9894,18 @@
     <w:charset w:val="00"/>
     <w:family w:val="swiss"/>
     <w:pitch w:val="variable"/>
-    <w:sig w:usb0="E4002EFF" w:usb1="C000247B" w:usb2="00000009" w:usb3="00000000" w:csb0="000001FF" w:csb1="00000000"/>
+    <w:sig w:usb0="E0002AFF" w:usb1="C000247B" w:usb2="00000009" w:usb3="00000000" w:csb0="000001FF" w:csb1="00000000"/>
   </w:font>
-  <w:font w:name="等线">
-    <w:altName w:val="DengXian"/>
+  <w:font w:name="DengXian">
+    <w:altName w:val="等线"/>
     <w:panose1 w:val="02010600030101010101"/>
     <w:charset w:val="86"/>
     <w:family w:val="auto"/>
     <w:pitch w:val="variable"/>
     <w:sig w:usb0="A00002BF" w:usb1="38CF7CFA" w:usb2="00000016" w:usb3="00000000" w:csb0="0004000F" w:csb1="00000000"/>
   </w:font>
-  <w:font w:name="等线 Light">
+  <w:font w:name="DengXian Light">
+    <w:altName w:val="等线 Light"/>
     <w:panose1 w:val="02010600030101010101"/>
     <w:charset w:val="86"/>
     <w:family w:val="auto"/>
@@ -9853,7 +9940,6 @@
     <w:rsidRoot w:val="007B2E06"/>
     <w:rsid w:val="001F5194"/>
     <w:rsid w:val="003D46E4"/>
-    <w:rsid w:val="004D171D"/>
     <w:rsid w:val="005B1FF9"/>
     <w:rsid w:val="00717541"/>
     <w:rsid w:val="007B2E06"/>
@@ -10281,17 +10367,17 @@
     <w:lsdException w:name="Unresolved Mention" w:semiHidden="1" w:unhideWhenUsed="1"/>
     <w:lsdException w:name="Smart Link" w:semiHidden="1" w:unhideWhenUsed="1"/>
   </w:latentStyles>
-  <w:style w:type="paragraph" w:default="1" w:styleId="a">
+  <w:style w:type="paragraph" w:default="1" w:styleId="Normal">
     <w:name w:val="Normal"/>
     <w:qFormat/>
   </w:style>
-  <w:style w:type="character" w:default="1" w:styleId="a0">
+  <w:style w:type="character" w:default="1" w:styleId="DefaultParagraphFont">
     <w:name w:val="Default Paragraph Font"/>
     <w:uiPriority w:val="1"/>
     <w:semiHidden/>
     <w:unhideWhenUsed/>
   </w:style>
-  <w:style w:type="table" w:default="1" w:styleId="a1">
+  <w:style w:type="table" w:default="1" w:styleId="TableNormal">
     <w:name w:val="Normal Table"/>
     <w:uiPriority w:val="99"/>
     <w:semiHidden/>
@@ -10306,15 +10392,15 @@
       </w:tblCellMar>
     </w:tblPr>
   </w:style>
-  <w:style w:type="numbering" w:default="1" w:styleId="a2">
+  <w:style w:type="numbering" w:default="1" w:styleId="NoList">
     <w:name w:val="No List"/>
     <w:uiPriority w:val="99"/>
     <w:semiHidden/>
     <w:unhideWhenUsed/>
   </w:style>
-  <w:style w:type="character" w:styleId="a3">
+  <w:style w:type="character" w:styleId="PlaceholderText">
     <w:name w:val="Placeholder Text"/>
-    <w:basedOn w:val="a0"/>
+    <w:basedOn w:val="DefaultParagraphFont"/>
     <w:uiPriority w:val="99"/>
     <w:semiHidden/>
     <w:rsid w:val="00A53B6F"/>
@@ -10331,7 +10417,7 @@
     <w:rPr>
       <w:sz w:val="24"/>
       <w:szCs w:val="24"/>
-      <w:lang/>
+      <w:lang w:val="en-CN"/>
     </w:rPr>
   </w:style>
   <w:style w:type="paragraph" w:customStyle="1" w:styleId="0C5DF6E047DDDA4C8D49AF8DBB74A967">
@@ -10343,7 +10429,7 @@
     <w:rPr>
       <w:sz w:val="24"/>
       <w:szCs w:val="24"/>
-      <w:lang/>
+      <w:lang w:val="en-CN"/>
     </w:rPr>
   </w:style>
   <w:style w:type="paragraph" w:customStyle="1" w:styleId="F915B8022FEA9E4C89E9AEB24E177534">
@@ -10355,7 +10441,7 @@
     <w:rPr>
       <w:sz w:val="24"/>
       <w:szCs w:val="24"/>
-      <w:lang/>
+      <w:lang w:val="en-CN"/>
     </w:rPr>
   </w:style>
 </w:styles>

</xml_diff>